<commit_message>
Added First PDF of Combined Documentation
</commit_message>
<xml_diff>
--- a/documentation/CombinedDocumentation/FirstFullDocumentation.docx
+++ b/documentation/CombinedDocumentation/FirstFullDocumentation.docx
@@ -2,6 +2,8 @@
 <file path=word/document.xml><?xml version="1.0" encoding="utf-8"?>
 <w:document xmlns:wpc="http://schemas.microsoft.com/office/word/2010/wordprocessingCanvas" xmlns:mc="http://schemas.openxmlformats.org/markup-compatibility/2006" xmlns:o="urn:schemas-microsoft-com:office:office" xmlns:r="http://schemas.openxmlformats.org/officeDocument/2006/relationships" xmlns:m="http://schemas.openxmlformats.org/officeDocument/2006/math" xmlns:v="urn:schemas-microsoft-com:vml" xmlns:wp14="http://schemas.microsoft.com/office/word/2010/wordprocessingDrawing" xmlns:wp="http://schemas.openxmlformats.org/drawingml/2006/wordprocessingDrawing" xmlns:w10="urn:schemas-microsoft-com:office:word" xmlns:w="http://schemas.openxmlformats.org/wordprocessingml/2006/main" xmlns:w14="http://schemas.microsoft.com/office/word/2010/wordml" xmlns:w15="http://schemas.microsoft.com/office/word/2012/wordml" xmlns:wpg="http://schemas.microsoft.com/office/word/2010/wordprocessingGroup" xmlns:wpi="http://schemas.microsoft.com/office/word/2010/wordprocessingInk" xmlns:wne="http://schemas.microsoft.com/office/word/2006/wordml" xmlns:wps="http://schemas.microsoft.com/office/word/2010/wordprocessingShape" mc:Ignorable="w14 w15 wp14">
   <w:body>
+    <w:bookmarkStart w:id="0" w:name="_GoBack" w:displacedByCustomXml="next"/>
+    <w:bookmarkEnd w:id="0" w:displacedByCustomXml="next"/>
     <w:sdt>
       <w:sdtPr>
         <w:rPr>
@@ -161,6 +163,7 @@
             <w:dataBinding w:prefixMappings="xmlns:ns0='http://purl.org/dc/elements/1.1/' xmlns:ns1='http://schemas.openxmlformats.org/package/2006/metadata/core-properties' " w:xpath="/ns1:coreProperties[1]/ns0:subject[1]" w:storeItemID="{6C3C8BC8-F283-45AE-878A-BAB7291924A1}"/>
             <w:text/>
           </w:sdtPr>
+          <w:sdtEndPr/>
           <w:sdtContent>
             <w:p>
               <w:pPr>
@@ -276,6 +279,7 @@
                                     <w:calendar w:val="gregorian"/>
                                   </w:date>
                                 </w:sdtPr>
+                                <w:sdtEndPr/>
                                 <w:sdtContent>
                                   <w:p>
                                     <w:pPr>
@@ -321,6 +325,7 @@
                                     <w:dataBinding w:prefixMappings="xmlns:ns0='http://schemas.openxmlformats.org/officeDocument/2006/extended-properties' " w:xpath="/ns0:Properties[1]/ns0:Company[1]" w:storeItemID="{6668398D-A668-4E3E-A5EB-62B293D839F1}"/>
                                     <w:text/>
                                   </w:sdtPr>
+                                  <w:sdtEndPr/>
                                   <w:sdtContent>
                                     <w:r>
                                       <w:rPr>
@@ -351,6 +356,7 @@
                                     <w:dataBinding w:prefixMappings="xmlns:ns0='http://schemas.microsoft.com/office/2006/coverPageProps' " w:xpath="/ns0:CoverPageProperties[1]/ns0:CompanyAddress[1]" w:storeItemID="{55AF091B-3C7A-41E3-B477-F2FDAA23CFDA}"/>
                                     <w:text/>
                                   </w:sdtPr>
+                                  <w:sdtEndPr/>
                                   <w:sdtContent>
                                     <w:r>
                                       <w:rPr>
@@ -619,8 +625,16 @@
             <w:rPr>
               <w:b/>
             </w:rPr>
-            <w:t>Axel Ind</w:t>
+            <w:t xml:space="preserve">Axel </w:t>
           </w:r>
+          <w:proofErr w:type="spellStart"/>
+          <w:r>
+            <w:rPr>
+              <w:b/>
+            </w:rPr>
+            <w:t>Ind</w:t>
+          </w:r>
+          <w:proofErr w:type="spellEnd"/>
           <w:r>
             <w:t>: 12063178</w:t>
           </w:r>
@@ -647,8 +661,16 @@
             <w:rPr>
               <w:b/>
             </w:rPr>
-            <w:t>Zander Boshoff</w:t>
+            <w:t xml:space="preserve">Zander </w:t>
           </w:r>
+          <w:proofErr w:type="spellStart"/>
+          <w:r>
+            <w:rPr>
+              <w:b/>
+            </w:rPr>
+            <w:t>Boshoff</w:t>
+          </w:r>
+          <w:proofErr w:type="spellEnd"/>
           <w:r>
             <w:t>: 12035671</w:t>
           </w:r>
@@ -681,8 +703,6 @@
           <w:pPr>
             <w:jc w:val="center"/>
           </w:pPr>
-          <w:bookmarkStart w:id="0" w:name="_GoBack"/>
-          <w:bookmarkEnd w:id="0"/>
         </w:p>
         <w:p>
           <w:pPr>
@@ -834,7 +854,7 @@
                 <w:sz w:val="19"/>
                 <w:szCs w:val="19"/>
               </w:rPr>
-              <w:t>3</w:t>
+              <w:t>2</w:t>
             </w:r>
             <w:r>
               <w:rPr>
@@ -922,7 +942,7 @@
                 <w:sz w:val="19"/>
                 <w:szCs w:val="19"/>
               </w:rPr>
-              <w:t>3</w:t>
+              <w:t>2</w:t>
             </w:r>
             <w:r>
               <w:rPr>
@@ -1010,7 +1030,7 @@
                 <w:sz w:val="19"/>
                 <w:szCs w:val="19"/>
               </w:rPr>
-              <w:t>3</w:t>
+              <w:t>2</w:t>
             </w:r>
             <w:r>
               <w:rPr>
@@ -1098,7 +1118,7 @@
                 <w:sz w:val="19"/>
                 <w:szCs w:val="19"/>
               </w:rPr>
-              <w:t>5</w:t>
+              <w:t>4</w:t>
             </w:r>
             <w:r>
               <w:rPr>
@@ -1186,7 +1206,7 @@
                 <w:sz w:val="19"/>
                 <w:szCs w:val="19"/>
               </w:rPr>
-              <w:t>5</w:t>
+              <w:t>4</w:t>
             </w:r>
             <w:r>
               <w:rPr>
@@ -1274,7 +1294,7 @@
                 <w:sz w:val="19"/>
                 <w:szCs w:val="19"/>
               </w:rPr>
-              <w:t>5</w:t>
+              <w:t>4</w:t>
             </w:r>
             <w:r>
               <w:rPr>
@@ -1362,7 +1382,7 @@
                 <w:sz w:val="19"/>
                 <w:szCs w:val="19"/>
               </w:rPr>
-              <w:t>5</w:t>
+              <w:t>4</w:t>
             </w:r>
             <w:r>
               <w:rPr>
@@ -1450,7 +1470,7 @@
                 <w:sz w:val="19"/>
                 <w:szCs w:val="19"/>
               </w:rPr>
-              <w:t>5</w:t>
+              <w:t>4</w:t>
             </w:r>
             <w:r>
               <w:rPr>
@@ -1538,7 +1558,7 @@
                 <w:sz w:val="19"/>
                 <w:szCs w:val="19"/>
               </w:rPr>
-              <w:t>5</w:t>
+              <w:t>4</w:t>
             </w:r>
             <w:r>
               <w:rPr>
@@ -1626,7 +1646,7 @@
                 <w:sz w:val="19"/>
                 <w:szCs w:val="19"/>
               </w:rPr>
-              <w:t>6</w:t>
+              <w:t>5</w:t>
             </w:r>
             <w:r>
               <w:rPr>
@@ -1714,7 +1734,7 @@
                 <w:sz w:val="19"/>
                 <w:szCs w:val="19"/>
               </w:rPr>
-              <w:t>6</w:t>
+              <w:t>5</w:t>
             </w:r>
             <w:r>
               <w:rPr>
@@ -1802,7 +1822,7 @@
                 <w:sz w:val="19"/>
                 <w:szCs w:val="19"/>
               </w:rPr>
-              <w:t>6</w:t>
+              <w:t>5</w:t>
             </w:r>
             <w:r>
               <w:rPr>
@@ -1890,7 +1910,7 @@
                 <w:sz w:val="19"/>
                 <w:szCs w:val="19"/>
               </w:rPr>
-              <w:t>6</w:t>
+              <w:t>5</w:t>
             </w:r>
             <w:r>
               <w:rPr>
@@ -1978,7 +1998,7 @@
                 <w:sz w:val="19"/>
                 <w:szCs w:val="19"/>
               </w:rPr>
-              <w:t>6</w:t>
+              <w:t>5</w:t>
             </w:r>
             <w:r>
               <w:rPr>
@@ -2066,7 +2086,7 @@
                 <w:sz w:val="19"/>
                 <w:szCs w:val="19"/>
               </w:rPr>
-              <w:t>6</w:t>
+              <w:t>5</w:t>
             </w:r>
             <w:r>
               <w:rPr>
@@ -2154,7 +2174,7 @@
                 <w:sz w:val="19"/>
                 <w:szCs w:val="19"/>
               </w:rPr>
-              <w:t>7</w:t>
+              <w:t>6</w:t>
             </w:r>
             <w:r>
               <w:rPr>
@@ -2242,7 +2262,7 @@
                 <w:sz w:val="19"/>
                 <w:szCs w:val="19"/>
               </w:rPr>
-              <w:t>7</w:t>
+              <w:t>6</w:t>
             </w:r>
             <w:r>
               <w:rPr>
@@ -2330,7 +2350,7 @@
                 <w:sz w:val="19"/>
                 <w:szCs w:val="19"/>
               </w:rPr>
-              <w:t>7</w:t>
+              <w:t>6</w:t>
             </w:r>
             <w:r>
               <w:rPr>
@@ -2418,7 +2438,7 @@
                 <w:sz w:val="19"/>
                 <w:szCs w:val="19"/>
               </w:rPr>
-              <w:t>7</w:t>
+              <w:t>6</w:t>
             </w:r>
             <w:r>
               <w:rPr>
@@ -2506,7 +2526,7 @@
                 <w:sz w:val="19"/>
                 <w:szCs w:val="19"/>
               </w:rPr>
-              <w:t>8</w:t>
+              <w:t>7</w:t>
             </w:r>
             <w:r>
               <w:rPr>
@@ -2594,7 +2614,7 @@
                 <w:sz w:val="19"/>
                 <w:szCs w:val="19"/>
               </w:rPr>
-              <w:t>8</w:t>
+              <w:t>7</w:t>
             </w:r>
             <w:r>
               <w:rPr>
@@ -2682,7 +2702,7 @@
                 <w:sz w:val="19"/>
                 <w:szCs w:val="19"/>
               </w:rPr>
-              <w:t>8</w:t>
+              <w:t>7</w:t>
             </w:r>
             <w:r>
               <w:rPr>
@@ -2770,7 +2790,7 @@
                 <w:sz w:val="19"/>
                 <w:szCs w:val="19"/>
               </w:rPr>
-              <w:t>8</w:t>
+              <w:t>7</w:t>
             </w:r>
             <w:r>
               <w:rPr>
@@ -2858,7 +2878,7 @@
                 <w:sz w:val="19"/>
                 <w:szCs w:val="19"/>
               </w:rPr>
-              <w:t>8</w:t>
+              <w:t>7</w:t>
             </w:r>
             <w:r>
               <w:rPr>
@@ -2946,7 +2966,7 @@
                 <w:sz w:val="19"/>
                 <w:szCs w:val="19"/>
               </w:rPr>
-              <w:t>9</w:t>
+              <w:t>8</w:t>
             </w:r>
             <w:r>
               <w:rPr>
@@ -3034,7 +3054,7 @@
                 <w:sz w:val="19"/>
                 <w:szCs w:val="19"/>
               </w:rPr>
-              <w:t>9</w:t>
+              <w:t>8</w:t>
             </w:r>
             <w:r>
               <w:rPr>
@@ -3122,7 +3142,7 @@
                 <w:sz w:val="19"/>
                 <w:szCs w:val="19"/>
               </w:rPr>
-              <w:t>10</w:t>
+              <w:t>9</w:t>
             </w:r>
             <w:r>
               <w:rPr>
@@ -3210,7 +3230,7 @@
                 <w:sz w:val="19"/>
                 <w:szCs w:val="19"/>
               </w:rPr>
-              <w:t>11</w:t>
+              <w:t>10</w:t>
             </w:r>
             <w:r>
               <w:rPr>
@@ -3298,7 +3318,7 @@
                 <w:sz w:val="19"/>
                 <w:szCs w:val="19"/>
               </w:rPr>
-              <w:t>12</w:t>
+              <w:t>11</w:t>
             </w:r>
             <w:r>
               <w:rPr>
@@ -3386,7 +3406,7 @@
                 <w:sz w:val="19"/>
                 <w:szCs w:val="19"/>
               </w:rPr>
-              <w:t>12</w:t>
+              <w:t>11</w:t>
             </w:r>
             <w:r>
               <w:rPr>
@@ -3474,7 +3494,7 @@
                 <w:sz w:val="19"/>
                 <w:szCs w:val="19"/>
               </w:rPr>
-              <w:t>12</w:t>
+              <w:t>11</w:t>
             </w:r>
             <w:r>
               <w:rPr>
@@ -3562,7 +3582,7 @@
                 <w:sz w:val="19"/>
                 <w:szCs w:val="19"/>
               </w:rPr>
-              <w:t>14</w:t>
+              <w:t>13</w:t>
             </w:r>
             <w:r>
               <w:rPr>
@@ -3650,7 +3670,7 @@
                 <w:sz w:val="19"/>
                 <w:szCs w:val="19"/>
               </w:rPr>
-              <w:t>16</w:t>
+              <w:t>15</w:t>
             </w:r>
             <w:r>
               <w:rPr>
@@ -3738,7 +3758,7 @@
                 <w:sz w:val="19"/>
                 <w:szCs w:val="19"/>
               </w:rPr>
-              <w:t>18</w:t>
+              <w:t>17</w:t>
             </w:r>
             <w:r>
               <w:rPr>
@@ -3826,7 +3846,7 @@
                 <w:sz w:val="19"/>
                 <w:szCs w:val="19"/>
               </w:rPr>
-              <w:t>18</w:t>
+              <w:t>17</w:t>
             </w:r>
             <w:r>
               <w:rPr>
@@ -3914,7 +3934,7 @@
                 <w:sz w:val="19"/>
                 <w:szCs w:val="19"/>
               </w:rPr>
-              <w:t>20</w:t>
+              <w:t>19</w:t>
             </w:r>
             <w:r>
               <w:rPr>
@@ -4002,7 +4022,7 @@
                 <w:sz w:val="19"/>
                 <w:szCs w:val="19"/>
               </w:rPr>
-              <w:t>20</w:t>
+              <w:t>19</w:t>
             </w:r>
             <w:r>
               <w:rPr>
@@ -4045,13 +4065,22 @@
         <w:pStyle w:val="Subtitle"/>
       </w:pPr>
       <w:r>
-        <w:t>The following are extracts provided directly by the customer for the Drivestats application (DVT). These are neither modified nor abstracted and are presented directly as specified</w:t>
+        <w:t xml:space="preserve">The following are extracts provided directly by the customer for the </w:t>
+      </w:r>
+      <w:proofErr w:type="spellStart"/>
+      <w:r>
+        <w:t>Drivestats</w:t>
+      </w:r>
+      <w:proofErr w:type="spellEnd"/>
+      <w:r>
+        <w:t xml:space="preserve"> application (DVT). These are neither modified nor abstracted and are presented directly as specified</w:t>
       </w:r>
       <w:sdt>
         <w:sdtPr>
           <w:id w:val="-813562029"/>
           <w:citation/>
         </w:sdtPr>
+        <w:sdtEndPr/>
         <w:sdtContent>
           <w:r>
             <w:fldChar w:fldCharType="begin"/>
@@ -4108,7 +4137,25 @@
           <w:szCs w:val="22"/>
           <w:lang w:val="en-ZA"/>
         </w:rPr>
-        <w:t>“Many people believe that they are outstanding drivers.  Studies have shown that the majority of people believe that their level of safety while driving is above average - a statistical impossibility. [Svenson, 1981]  To overcome this bias, an objective measure of driving safety for company vehicles is needed.</w:t>
+        <w:t>“Many people believe that they are outstanding drivers.  Studies have shown that the majority of people believe that their level of safety while driving is above average - a statistical impossibility. [</w:t>
+      </w:r>
+      <w:proofErr w:type="spellStart"/>
+      <w:r>
+        <w:rPr>
+          <w:i/>
+          <w:szCs w:val="22"/>
+          <w:lang w:val="en-ZA"/>
+        </w:rPr>
+        <w:t>Svenson</w:t>
+      </w:r>
+      <w:proofErr w:type="spellEnd"/>
+      <w:r>
+        <w:rPr>
+          <w:i/>
+          <w:szCs w:val="22"/>
+          <w:lang w:val="en-ZA"/>
+        </w:rPr>
+        <w:t>, 1981]  To overcome this bias, an objective measure of driving safety for company vehicles is needed.</w:t>
       </w:r>
     </w:p>
     <w:p>
@@ -4519,27 +4566,14 @@
       <w:r>
         <w:t xml:space="preserve">Figure </w:t>
       </w:r>
-      <w:r>
-        <w:fldChar w:fldCharType="begin"/>
-      </w:r>
-      <w:r>
-        <w:instrText xml:space="preserve"> SEQ Figure \* ARABIC </w:instrText>
-      </w:r>
-      <w:r>
-        <w:fldChar w:fldCharType="separate"/>
-      </w:r>
-      <w:r>
-        <w:rPr>
-          <w:noProof/>
-        </w:rPr>
-        <w:t>1</w:t>
-      </w:r>
-      <w:r>
-        <w:rPr>
-          <w:noProof/>
-        </w:rPr>
-        <w:fldChar w:fldCharType="end"/>
-      </w:r>
+      <w:fldSimple w:instr=" SEQ Figure \* ARABIC ">
+        <w:r>
+          <w:rPr>
+            <w:noProof/>
+          </w:rPr>
+          <w:t>1</w:t>
+        </w:r>
+      </w:fldSimple>
       <w:r>
         <w:t xml:space="preserve"> - Diagrammatic representation of the architectural layout of the DriveStats application.</w:t>
       </w:r>
@@ -4582,12 +4616,36 @@
     </w:p>
     <w:p>
       <w:r>
-        <w:t xml:space="preserve">The Drivestats system user human access component must be an app for Android devices and must make use of Android sensing capabilities including but not limited to GPS and accelerometer. The Drivestats app must be made available for user download via the Android app store. </w:t>
-      </w:r>
-    </w:p>
-    <w:p>
-      <w:r>
-        <w:t>The Drivestats administrator functions must be made available via the Azure server to authorised users via a computer running Linux or Windows.</w:t>
+        <w:t xml:space="preserve">The </w:t>
+      </w:r>
+      <w:proofErr w:type="spellStart"/>
+      <w:r>
+        <w:t>Drivestats</w:t>
+      </w:r>
+      <w:proofErr w:type="spellEnd"/>
+      <w:r>
+        <w:t xml:space="preserve"> system user human access component must be an app for Android devices and must make use of Android sensing capabilities including but not limited to GPS and accelerometer. The </w:t>
+      </w:r>
+      <w:proofErr w:type="spellStart"/>
+      <w:r>
+        <w:t>Drivestats</w:t>
+      </w:r>
+      <w:proofErr w:type="spellEnd"/>
+      <w:r>
+        <w:t xml:space="preserve"> app must be made available for user download via the Android app store. </w:t>
+      </w:r>
+    </w:p>
+    <w:p>
+      <w:r>
+        <w:t xml:space="preserve">The </w:t>
+      </w:r>
+      <w:proofErr w:type="spellStart"/>
+      <w:r>
+        <w:t>Drivestats</w:t>
+      </w:r>
+      <w:proofErr w:type="spellEnd"/>
+      <w:r>
+        <w:t xml:space="preserve"> administrator functions must be made available via the Azure server to authorised users via a computer running Linux or Windows.</w:t>
       </w:r>
     </w:p>
     <w:p>
@@ -4617,7 +4675,15 @@
     </w:p>
     <w:p>
       <w:r>
-        <w:t>The key integration requirement for Drivestats is the ability to efficiently and effectively make use of Microsoft Azure as the cloud component of the service.</w:t>
+        <w:t xml:space="preserve">The key integration requirement for </w:t>
+      </w:r>
+      <w:proofErr w:type="spellStart"/>
+      <w:r>
+        <w:t>Drivestats</w:t>
+      </w:r>
+      <w:proofErr w:type="spellEnd"/>
+      <w:r>
+        <w:t xml:space="preserve"> is the ability to efficiently and effectively make use of Microsoft Azure as the cloud component of the service.</w:t>
       </w:r>
     </w:p>
     <w:p/>
@@ -4633,8 +4699,13 @@
     </w:p>
     <w:p>
       <w:r>
-        <w:t>@ToBeAdded</w:t>
-      </w:r>
+        <w:t>@</w:t>
+      </w:r>
+      <w:proofErr w:type="spellStart"/>
+      <w:r>
+        <w:t>ToBeAdded</w:t>
+      </w:r>
+      <w:proofErr w:type="spellEnd"/>
     </w:p>
     <w:p>
       <w:pPr>
@@ -4674,12 +4745,28 @@
     <w:p/>
     <w:p>
       <w:r>
-        <w:t xml:space="preserve">The Drivestats system should be able support 300 concurrent users initially. The system has the potential to be used by over 10000 clients simultaneously and the potential for even growth both locally and internationally. While initial testing will almost certainly be done using far fewer clients, scalability is an important requirement. </w:t>
-      </w:r>
-    </w:p>
-    <w:p>
-      <w:r>
-        <w:t>It is required that, as the customer base grows, the system will need to serve more users simultaneously. This will cause an increase in networking requirements, will require extensive analytics and storage capabilities. It is envisioned that, with increasing demand, additional services from the Drivestats system will be required to accommodate an evolving business model.</w:t>
+        <w:t xml:space="preserve">The </w:t>
+      </w:r>
+      <w:proofErr w:type="spellStart"/>
+      <w:r>
+        <w:t>Drivestats</w:t>
+      </w:r>
+      <w:proofErr w:type="spellEnd"/>
+      <w:r>
+        <w:t xml:space="preserve"> system should be able support 300 concurrent users initially. The system has the potential to be used by over 10000 clients simultaneously and the potential for even growth both locally and internationally. While initial testing will almost certainly be done using far fewer clients, scalability is an important requirement. </w:t>
+      </w:r>
+    </w:p>
+    <w:p>
+      <w:r>
+        <w:t xml:space="preserve">It is required that, as the customer base grows, the system will need to serve more users simultaneously. This will cause an increase in networking requirements, will require extensive analytics and storage capabilities. It is envisioned that, with increasing demand, additional services from the </w:t>
+      </w:r>
+      <w:proofErr w:type="spellStart"/>
+      <w:r>
+        <w:t>Drivestats</w:t>
+      </w:r>
+      <w:proofErr w:type="spellEnd"/>
+      <w:r>
+        <w:t xml:space="preserve"> system will be required to accommodate an evolving business model.</w:t>
       </w:r>
     </w:p>
     <w:p>
@@ -4702,7 +4789,23 @@
           <w:rFonts w:asciiTheme="minorHAnsi" w:eastAsiaTheme="minorHAnsi" w:hAnsiTheme="minorHAnsi" w:cstheme="minorBidi"/>
           <w:color w:val="auto"/>
         </w:rPr>
-        <w:t xml:space="preserve">he Drivestats product will make use of Azure </w:t>
+        <w:t xml:space="preserve">he </w:t>
+      </w:r>
+      <w:proofErr w:type="spellStart"/>
+      <w:r>
+        <w:rPr>
+          <w:rFonts w:asciiTheme="minorHAnsi" w:eastAsiaTheme="minorHAnsi" w:hAnsiTheme="minorHAnsi" w:cstheme="minorBidi"/>
+          <w:color w:val="auto"/>
+        </w:rPr>
+        <w:t>Drivestats</w:t>
+      </w:r>
+      <w:proofErr w:type="spellEnd"/>
+      <w:r>
+        <w:rPr>
+          <w:rFonts w:asciiTheme="minorHAnsi" w:eastAsiaTheme="minorHAnsi" w:hAnsiTheme="minorHAnsi" w:cstheme="minorBidi"/>
+          <w:color w:val="auto"/>
+        </w:rPr>
+        <w:t xml:space="preserve"> product will make use of Azure </w:t>
       </w:r>
       <w:r>
         <w:rPr>
@@ -4727,6 +4830,7 @@
           <w:id w:val="478282545"/>
           <w:citation/>
         </w:sdtPr>
+        <w:sdtEndPr/>
         <w:sdtContent>
           <w:r>
             <w:rPr>
@@ -4809,6 +4913,7 @@
           <w:id w:val="2143230137"/>
           <w:citation/>
         </w:sdtPr>
+        <w:sdtEndPr/>
         <w:sdtContent>
           <w:r>
             <w:rPr>
@@ -4852,7 +4957,23 @@
           <w:rFonts w:asciiTheme="minorHAnsi" w:eastAsiaTheme="minorHAnsi" w:hAnsiTheme="minorHAnsi" w:cstheme="minorBidi"/>
           <w:color w:val="auto"/>
         </w:rPr>
-        <w:t>: as strong indicator that all Drivestats scalability requirements will be adequately met now and in the future.</w:t>
+        <w:t xml:space="preserve">: as strong indicator that all </w:t>
+      </w:r>
+      <w:proofErr w:type="spellStart"/>
+      <w:r>
+        <w:rPr>
+          <w:rFonts w:asciiTheme="minorHAnsi" w:eastAsiaTheme="minorHAnsi" w:hAnsiTheme="minorHAnsi" w:cstheme="minorBidi"/>
+          <w:color w:val="auto"/>
+        </w:rPr>
+        <w:t>Drivestats</w:t>
+      </w:r>
+      <w:proofErr w:type="spellEnd"/>
+      <w:r>
+        <w:rPr>
+          <w:rFonts w:asciiTheme="minorHAnsi" w:eastAsiaTheme="minorHAnsi" w:hAnsiTheme="minorHAnsi" w:cstheme="minorBidi"/>
+          <w:color w:val="auto"/>
+        </w:rPr>
+        <w:t xml:space="preserve"> scalability requirements will be adequately met now and in the future.</w:t>
       </w:r>
     </w:p>
     <w:p/>
@@ -4939,7 +5060,31 @@
     </w:p>
     <w:p>
       <w:r>
-        <w:t>The Drivestats application will run on Android 4.2 or newer technology. Drivestats requires the use of several sensors available only in newer Android enable devices such as GPS and accelerometer features. It is required that Drivestats server side should be a cloud based application.</w:t>
+        <w:t xml:space="preserve">The </w:t>
+      </w:r>
+      <w:proofErr w:type="spellStart"/>
+      <w:r>
+        <w:t>Drivestats</w:t>
+      </w:r>
+      <w:proofErr w:type="spellEnd"/>
+      <w:r>
+        <w:t xml:space="preserve"> application will run on Android 4.2 or newer technology. </w:t>
+      </w:r>
+      <w:proofErr w:type="spellStart"/>
+      <w:r>
+        <w:t>Drivestats</w:t>
+      </w:r>
+      <w:proofErr w:type="spellEnd"/>
+      <w:r>
+        <w:t xml:space="preserve"> requires the use of several sensors available only in newer Android enable devices such as GPS and accelerometer features. It is required that </w:t>
+      </w:r>
+      <w:proofErr w:type="spellStart"/>
+      <w:r>
+        <w:t>Drivestats</w:t>
+      </w:r>
+      <w:proofErr w:type="spellEnd"/>
+      <w:r>
+        <w:t xml:space="preserve"> server side should be a cloud based application.</w:t>
       </w:r>
     </w:p>
     <w:p>
@@ -4958,7 +5103,15 @@
         <w:spacing w:before="100" w:beforeAutospacing="1" w:after="100" w:afterAutospacing="1" w:line="240" w:lineRule="auto"/>
       </w:pPr>
       <w:r>
-        <w:t>Maintainability requirements for Drivestats include:</w:t>
+        <w:t xml:space="preserve">Maintainability requirements for </w:t>
+      </w:r>
+      <w:proofErr w:type="spellStart"/>
+      <w:r>
+        <w:t>Drivestats</w:t>
+      </w:r>
+      <w:proofErr w:type="spellEnd"/>
+      <w:r>
+        <w:t xml:space="preserve"> include:</w:t>
       </w:r>
     </w:p>
     <w:p>
@@ -4987,7 +5140,15 @@
     </w:p>
     <w:p>
       <w:r>
-        <w:t xml:space="preserve">Android app errors must notify the user in a timely and informative manner of the nature of uncorrectable errors. </w:t>
+        <w:t xml:space="preserve">Android app errors must notify the user in a timely and informative manner of the nature of </w:t>
+      </w:r>
+      <w:proofErr w:type="spellStart"/>
+      <w:r>
+        <w:t>uncorrectable</w:t>
+      </w:r>
+      <w:proofErr w:type="spellEnd"/>
+      <w:r>
+        <w:t xml:space="preserve"> errors. </w:t>
       </w:r>
     </w:p>
     <w:p>
@@ -5025,6 +5186,7 @@
           <w:id w:val="-1947986812"/>
           <w:citation/>
         </w:sdtPr>
+        <w:sdtEndPr/>
         <w:sdtContent>
           <w:r>
             <w:fldChar w:fldCharType="begin"/>
@@ -5102,6 +5264,7 @@
           <w:id w:val="130688439"/>
           <w:citation/>
         </w:sdtPr>
+        <w:sdtEndPr/>
         <w:sdtContent>
           <w:r>
             <w:fldChar w:fldCharType="begin"/>
@@ -5163,7 +5326,15 @@
     </w:p>
     <w:p>
       <w:r>
-        <w:t>It is required that application testing follow a test-plan and that testing results are recorded and monitored. All test results should be of a quantitive nature except in cases where direct usability testing of interface related components is done.</w:t>
+        <w:t xml:space="preserve">It is required that application testing follow a test-plan and that testing results are recorded and monitored. All test results should be of a </w:t>
+      </w:r>
+      <w:proofErr w:type="spellStart"/>
+      <w:r>
+        <w:t>quantitive</w:t>
+      </w:r>
+      <w:proofErr w:type="spellEnd"/>
+      <w:r>
+        <w:t xml:space="preserve"> nature except in cases where direct usability testing of interface related components is done.</w:t>
       </w:r>
     </w:p>
     <w:p>
@@ -5206,14 +5377,21 @@
         <w:pStyle w:val="Heading2"/>
       </w:pPr>
       <w:bookmarkStart w:id="22" w:name="_Toc427911374"/>
+      <w:proofErr w:type="spellStart"/>
       <w:r>
         <w:t>Integratablity</w:t>
       </w:r>
       <w:bookmarkEnd w:id="22"/>
-    </w:p>
-    <w:p>
-      <w:r>
-        <w:t>Integratablity of the app with standard Android functionality is required.  In particular the functionality to access sensors and GPS related information while the app is not directly open is essential to the correct functioning of the application as a statistics gathering tool.</w:t>
+      <w:proofErr w:type="spellEnd"/>
+    </w:p>
+    <w:p>
+      <w:proofErr w:type="spellStart"/>
+      <w:r>
+        <w:t>Integratablity</w:t>
+      </w:r>
+      <w:proofErr w:type="spellEnd"/>
+      <w:r>
+        <w:t xml:space="preserve"> of the app with standard Android functionality is required.  In particular the functionality to access sensors and GPS related information while the app is not directly open is essential to the correct functioning of the application as a statistics gathering tool.</w:t>
       </w:r>
     </w:p>
     <w:p>
@@ -5339,8 +5517,13 @@
           <w:numId w:val="1"/>
         </w:numPr>
       </w:pPr>
-      <w:r>
-        <w:t>Github used for version control</w:t>
+      <w:proofErr w:type="spellStart"/>
+      <w:r>
+        <w:t>Github</w:t>
+      </w:r>
+      <w:proofErr w:type="spellEnd"/>
+      <w:r>
+        <w:t xml:space="preserve"> used for version control</w:t>
       </w:r>
     </w:p>
     <w:p>
@@ -5465,27 +5648,14 @@
       <w:r>
         <w:t xml:space="preserve">Figure </w:t>
       </w:r>
-      <w:r>
-        <w:fldChar w:fldCharType="begin"/>
-      </w:r>
-      <w:r>
-        <w:instrText xml:space="preserve"> SEQ Figure \* ARABIC </w:instrText>
-      </w:r>
-      <w:r>
-        <w:fldChar w:fldCharType="separate"/>
-      </w:r>
-      <w:r>
-        <w:rPr>
-          <w:noProof/>
-        </w:rPr>
-        <w:t>1</w:t>
-      </w:r>
-      <w:r>
-        <w:rPr>
-          <w:noProof/>
-        </w:rPr>
-        <w:fldChar w:fldCharType="end"/>
-      </w:r>
+      <w:fldSimple w:instr=" SEQ Figure \* ARABIC ">
+        <w:r>
+          <w:rPr>
+            <w:noProof/>
+          </w:rPr>
+          <w:t>2</w:t>
+        </w:r>
+      </w:fldSimple>
       <w:r>
         <w:t>- Client-Side Class Diagram</w:t>
       </w:r>
@@ -5583,27 +5753,14 @@
       <w:r>
         <w:t xml:space="preserve">Figure </w:t>
       </w:r>
-      <w:r>
-        <w:fldChar w:fldCharType="begin"/>
-      </w:r>
-      <w:r>
-        <w:instrText xml:space="preserve"> SEQ Figure \* ARABIC </w:instrText>
-      </w:r>
-      <w:r>
-        <w:fldChar w:fldCharType="separate"/>
-      </w:r>
-      <w:r>
-        <w:rPr>
-          <w:noProof/>
-        </w:rPr>
-        <w:t>2</w:t>
-      </w:r>
-      <w:r>
-        <w:rPr>
-          <w:noProof/>
-        </w:rPr>
-        <w:fldChar w:fldCharType="end"/>
-      </w:r>
+      <w:fldSimple w:instr=" SEQ Figure \* ARABIC ">
+        <w:r>
+          <w:rPr>
+            <w:noProof/>
+          </w:rPr>
+          <w:t>3</w:t>
+        </w:r>
+      </w:fldSimple>
       <w:r>
         <w:t>- Server-side Class Diagram</w:t>
       </w:r>
@@ -5705,27 +5862,14 @@
       <w:r>
         <w:t xml:space="preserve">Figure </w:t>
       </w:r>
-      <w:r>
-        <w:fldChar w:fldCharType="begin"/>
-      </w:r>
-      <w:r>
-        <w:instrText xml:space="preserve"> SEQ Figure \* ARABIC </w:instrText>
-      </w:r>
-      <w:r>
-        <w:fldChar w:fldCharType="separate"/>
-      </w:r>
-      <w:r>
-        <w:rPr>
-          <w:noProof/>
-        </w:rPr>
-        <w:t>3</w:t>
-      </w:r>
-      <w:r>
-        <w:rPr>
-          <w:noProof/>
-        </w:rPr>
-        <w:fldChar w:fldCharType="end"/>
-      </w:r>
+      <w:fldSimple w:instr=" SEQ Figure \* ARABIC ">
+        <w:r>
+          <w:rPr>
+            <w:noProof/>
+          </w:rPr>
+          <w:t>4</w:t>
+        </w:r>
+      </w:fldSimple>
       <w:r>
         <w:t>- Database Organisation Description</w:t>
       </w:r>
@@ -5771,6 +5915,7 @@
           <w:id w:val="-1604260606"/>
           <w:citation/>
         </w:sdtPr>
+        <w:sdtEndPr/>
         <w:sdtContent>
           <w:r>
             <w:fldChar w:fldCharType="begin"/>
@@ -5820,11 +5965,15 @@
       </w:pPr>
       <w:bookmarkStart w:id="37" w:name="_Toc425514561"/>
       <w:bookmarkStart w:id="38" w:name="_Toc427911383"/>
+      <w:proofErr w:type="spellStart"/>
+      <w:proofErr w:type="gramStart"/>
       <w:r>
         <w:t>userRegistration</w:t>
       </w:r>
       <w:bookmarkEnd w:id="37"/>
       <w:bookmarkEnd w:id="38"/>
+      <w:proofErr w:type="spellEnd"/>
+      <w:proofErr w:type="gramEnd"/>
     </w:p>
     <w:p>
       <w:pPr>
@@ -5929,27 +6078,14 @@
       <w:r>
         <w:t xml:space="preserve">Figure </w:t>
       </w:r>
-      <w:r>
-        <w:fldChar w:fldCharType="begin"/>
-      </w:r>
-      <w:r>
-        <w:instrText xml:space="preserve"> SEQ Figure \* ARABIC </w:instrText>
-      </w:r>
-      <w:r>
-        <w:fldChar w:fldCharType="separate"/>
-      </w:r>
-      <w:r>
-        <w:rPr>
-          <w:noProof/>
-        </w:rPr>
-        <w:t>4</w:t>
-      </w:r>
-      <w:r>
-        <w:rPr>
-          <w:noProof/>
-        </w:rPr>
-        <w:fldChar w:fldCharType="end"/>
-      </w:r>
+      <w:fldSimple w:instr=" SEQ Figure \* ARABIC ">
+        <w:r>
+          <w:rPr>
+            <w:noProof/>
+          </w:rPr>
+          <w:t>5</w:t>
+        </w:r>
+      </w:fldSimple>
       <w:r>
         <w:t>- User Registration use case diagram</w:t>
       </w:r>
@@ -5974,7 +6110,23 @@
           <w:sz w:val="24"/>
           <w:szCs w:val="24"/>
         </w:rPr>
-        <w:t>The Service contract for the userRegistration service is shown in Figure x. This is a simple database element creation service.</w:t>
+        <w:t xml:space="preserve">The Service contract for the </w:t>
+      </w:r>
+      <w:proofErr w:type="spellStart"/>
+      <w:r>
+        <w:rPr>
+          <w:sz w:val="24"/>
+          <w:szCs w:val="24"/>
+        </w:rPr>
+        <w:t>userRegistration</w:t>
+      </w:r>
+      <w:proofErr w:type="spellEnd"/>
+      <w:r>
+        <w:rPr>
+          <w:sz w:val="24"/>
+          <w:szCs w:val="24"/>
+        </w:rPr>
+        <w:t xml:space="preserve"> service is shown in Figure x. This is a simple database element creation service.</w:t>
       </w:r>
     </w:p>
     <w:p>
@@ -6050,27 +6202,14 @@
       <w:r>
         <w:t xml:space="preserve">Figure </w:t>
       </w:r>
-      <w:r>
-        <w:fldChar w:fldCharType="begin"/>
-      </w:r>
-      <w:r>
-        <w:instrText xml:space="preserve"> SEQ Figure \* ARABIC </w:instrText>
-      </w:r>
-      <w:r>
-        <w:fldChar w:fldCharType="separate"/>
-      </w:r>
-      <w:r>
-        <w:rPr>
-          <w:noProof/>
-        </w:rPr>
-        <w:t>5</w:t>
-      </w:r>
-      <w:r>
-        <w:rPr>
-          <w:noProof/>
-        </w:rPr>
-        <w:fldChar w:fldCharType="end"/>
-      </w:r>
+      <w:fldSimple w:instr=" SEQ Figure \* ARABIC ">
+        <w:r>
+          <w:rPr>
+            <w:noProof/>
+          </w:rPr>
+          <w:t>6</w:t>
+        </w:r>
+      </w:fldSimple>
       <w:r>
         <w:t>- User Registration service contract</w:t>
       </w:r>
@@ -6103,7 +6242,23 @@
           <w:sz w:val="24"/>
           <w:szCs w:val="24"/>
         </w:rPr>
-        <w:t>The process specification contract for the userRegistration service is shown in Figure x. This is a simple database element creation specification.</w:t>
+        <w:t xml:space="preserve">The process specification contract for the </w:t>
+      </w:r>
+      <w:proofErr w:type="spellStart"/>
+      <w:r>
+        <w:rPr>
+          <w:sz w:val="24"/>
+          <w:szCs w:val="24"/>
+        </w:rPr>
+        <w:t>userRegistration</w:t>
+      </w:r>
+      <w:proofErr w:type="spellEnd"/>
+      <w:r>
+        <w:rPr>
+          <w:sz w:val="24"/>
+          <w:szCs w:val="24"/>
+        </w:rPr>
+        <w:t xml:space="preserve"> service is shown in Figure x. This is a simple database element creation specification.</w:t>
       </w:r>
     </w:p>
     <w:p>
@@ -6178,27 +6333,14 @@
       <w:r>
         <w:t xml:space="preserve">Figure </w:t>
       </w:r>
-      <w:r>
-        <w:fldChar w:fldCharType="begin"/>
-      </w:r>
-      <w:r>
-        <w:instrText xml:space="preserve"> SEQ Figure \* ARABIC </w:instrText>
-      </w:r>
-      <w:r>
-        <w:fldChar w:fldCharType="separate"/>
-      </w:r>
-      <w:r>
-        <w:rPr>
-          <w:noProof/>
-        </w:rPr>
-        <w:t>6</w:t>
-      </w:r>
-      <w:r>
-        <w:rPr>
-          <w:noProof/>
-        </w:rPr>
-        <w:fldChar w:fldCharType="end"/>
-      </w:r>
+      <w:fldSimple w:instr=" SEQ Figure \* ARABIC ">
+        <w:r>
+          <w:rPr>
+            <w:noProof/>
+          </w:rPr>
+          <w:t>7</w:t>
+        </w:r>
+      </w:fldSimple>
       <w:r>
         <w:t xml:space="preserve"> User Registration process specification</w:t>
       </w:r>
@@ -6209,12 +6351,16 @@
       </w:pPr>
       <w:bookmarkStart w:id="39" w:name="_Toc425514562"/>
       <w:bookmarkStart w:id="40" w:name="_Toc427911384"/>
+      <w:proofErr w:type="spellStart"/>
+      <w:proofErr w:type="gramStart"/>
       <w:r>
         <w:lastRenderedPageBreak/>
         <w:t>userLogin</w:t>
       </w:r>
       <w:bookmarkEnd w:id="39"/>
       <w:bookmarkEnd w:id="40"/>
+      <w:proofErr w:type="spellEnd"/>
+      <w:proofErr w:type="gramEnd"/>
     </w:p>
     <w:p>
       <w:pPr>
@@ -6338,27 +6484,14 @@
       <w:r>
         <w:t xml:space="preserve">Figure </w:t>
       </w:r>
-      <w:r>
-        <w:fldChar w:fldCharType="begin"/>
-      </w:r>
-      <w:r>
-        <w:instrText xml:space="preserve"> SEQ Figure \* ARABIC </w:instrText>
-      </w:r>
-      <w:r>
-        <w:fldChar w:fldCharType="separate"/>
-      </w:r>
-      <w:r>
-        <w:rPr>
-          <w:noProof/>
-        </w:rPr>
-        <w:t>7</w:t>
-      </w:r>
-      <w:r>
-        <w:rPr>
-          <w:noProof/>
-        </w:rPr>
-        <w:fldChar w:fldCharType="end"/>
-      </w:r>
+      <w:fldSimple w:instr=" SEQ Figure \* ARABIC ">
+        <w:r>
+          <w:rPr>
+            <w:noProof/>
+          </w:rPr>
+          <w:t>8</w:t>
+        </w:r>
+      </w:fldSimple>
       <w:r>
         <w:t xml:space="preserve"> - User Login use case</w:t>
       </w:r>
@@ -6494,27 +6627,14 @@
       <w:r>
         <w:t xml:space="preserve">Figure </w:t>
       </w:r>
-      <w:r>
-        <w:fldChar w:fldCharType="begin"/>
-      </w:r>
-      <w:r>
-        <w:instrText xml:space="preserve"> SEQ Figure \* ARABIC </w:instrText>
-      </w:r>
-      <w:r>
-        <w:fldChar w:fldCharType="separate"/>
-      </w:r>
-      <w:r>
-        <w:rPr>
-          <w:noProof/>
-        </w:rPr>
-        <w:t>8</w:t>
-      </w:r>
-      <w:r>
-        <w:rPr>
-          <w:noProof/>
-        </w:rPr>
-        <w:fldChar w:fldCharType="end"/>
-      </w:r>
+      <w:fldSimple w:instr=" SEQ Figure \* ARABIC ">
+        <w:r>
+          <w:rPr>
+            <w:noProof/>
+          </w:rPr>
+          <w:t>9</w:t>
+        </w:r>
+      </w:fldSimple>
       <w:r>
         <w:t>- User Login service contract</w:t>
       </w:r>
@@ -6663,27 +6783,14 @@
       <w:r>
         <w:t xml:space="preserve">Figure </w:t>
       </w:r>
-      <w:r>
-        <w:fldChar w:fldCharType="begin"/>
-      </w:r>
-      <w:r>
-        <w:instrText xml:space="preserve"> SEQ Figure \* ARABIC </w:instrText>
-      </w:r>
-      <w:r>
-        <w:fldChar w:fldCharType="separate"/>
-      </w:r>
-      <w:r>
-        <w:rPr>
-          <w:noProof/>
-        </w:rPr>
-        <w:t>9</w:t>
-      </w:r>
-      <w:r>
-        <w:rPr>
-          <w:noProof/>
-        </w:rPr>
-        <w:fldChar w:fldCharType="end"/>
-      </w:r>
+      <w:fldSimple w:instr=" SEQ Figure \* ARABIC ">
+        <w:r>
+          <w:rPr>
+            <w:noProof/>
+          </w:rPr>
+          <w:t>10</w:t>
+        </w:r>
+      </w:fldSimple>
       <w:r>
         <w:t xml:space="preserve"> - User Login process specification</w:t>
       </w:r>
@@ -6702,12 +6809,14 @@
       </w:pPr>
       <w:bookmarkStart w:id="41" w:name="_Toc425514563"/>
       <w:bookmarkStart w:id="42" w:name="_Toc427911385"/>
+      <w:proofErr w:type="spellStart"/>
       <w:r>
         <w:lastRenderedPageBreak/>
         <w:t>TripMonitorState</w:t>
       </w:r>
       <w:bookmarkEnd w:id="41"/>
       <w:bookmarkEnd w:id="42"/>
+      <w:proofErr w:type="spellEnd"/>
     </w:p>
     <w:p>
       <w:pPr>
@@ -6812,27 +6921,14 @@
       <w:r>
         <w:t xml:space="preserve">Figure </w:t>
       </w:r>
-      <w:r>
-        <w:fldChar w:fldCharType="begin"/>
-      </w:r>
-      <w:r>
-        <w:instrText xml:space="preserve"> SEQ Figure \* ARABIC </w:instrText>
-      </w:r>
-      <w:r>
-        <w:fldChar w:fldCharType="separate"/>
-      </w:r>
-      <w:r>
-        <w:rPr>
-          <w:noProof/>
-        </w:rPr>
-        <w:t>10</w:t>
-      </w:r>
-      <w:r>
-        <w:rPr>
-          <w:noProof/>
-        </w:rPr>
-        <w:fldChar w:fldCharType="end"/>
-      </w:r>
+      <w:fldSimple w:instr=" SEQ Figure \* ARABIC ">
+        <w:r>
+          <w:rPr>
+            <w:noProof/>
+          </w:rPr>
+          <w:t>11</w:t>
+        </w:r>
+      </w:fldSimple>
       <w:r>
         <w:t xml:space="preserve"> - Start Recording Trip use case</w:t>
       </w:r>
@@ -6909,27 +7005,14 @@
       <w:r>
         <w:t xml:space="preserve">Figure </w:t>
       </w:r>
-      <w:r>
-        <w:fldChar w:fldCharType="begin"/>
-      </w:r>
-      <w:r>
-        <w:instrText xml:space="preserve"> SEQ Figure \* ARABIC </w:instrText>
-      </w:r>
-      <w:r>
-        <w:fldChar w:fldCharType="separate"/>
-      </w:r>
-      <w:r>
-        <w:rPr>
-          <w:noProof/>
-        </w:rPr>
-        <w:t>11</w:t>
-      </w:r>
-      <w:r>
-        <w:rPr>
-          <w:noProof/>
-        </w:rPr>
-        <w:fldChar w:fldCharType="end"/>
-      </w:r>
+      <w:fldSimple w:instr=" SEQ Figure \* ARABIC ">
+        <w:r>
+          <w:rPr>
+            <w:noProof/>
+          </w:rPr>
+          <w:t>12</w:t>
+        </w:r>
+      </w:fldSimple>
       <w:r>
         <w:t xml:space="preserve"> - Stop Recording Trip use case</w:t>
       </w:r>
@@ -7045,27 +7128,14 @@
       <w:r>
         <w:t xml:space="preserve">Figure </w:t>
       </w:r>
-      <w:r>
-        <w:fldChar w:fldCharType="begin"/>
-      </w:r>
-      <w:r>
-        <w:instrText xml:space="preserve"> SEQ Figure \* ARABIC </w:instrText>
-      </w:r>
-      <w:r>
-        <w:fldChar w:fldCharType="separate"/>
-      </w:r>
-      <w:r>
-        <w:rPr>
-          <w:noProof/>
-        </w:rPr>
-        <w:t>12</w:t>
-      </w:r>
-      <w:r>
-        <w:rPr>
-          <w:noProof/>
-        </w:rPr>
-        <w:fldChar w:fldCharType="end"/>
-      </w:r>
+      <w:fldSimple w:instr=" SEQ Figure \* ARABIC ">
+        <w:r>
+          <w:rPr>
+            <w:noProof/>
+          </w:rPr>
+          <w:t>13</w:t>
+        </w:r>
+      </w:fldSimple>
       <w:r>
         <w:t xml:space="preserve"> - Start Trip service contract</w:t>
       </w:r>
@@ -7161,27 +7231,14 @@
       <w:r>
         <w:t xml:space="preserve">Figure </w:t>
       </w:r>
-      <w:r>
-        <w:fldChar w:fldCharType="begin"/>
-      </w:r>
-      <w:r>
-        <w:instrText xml:space="preserve"> SEQ Figure \* ARABIC </w:instrText>
-      </w:r>
-      <w:r>
-        <w:fldChar w:fldCharType="separate"/>
-      </w:r>
-      <w:r>
-        <w:rPr>
-          <w:noProof/>
-        </w:rPr>
-        <w:t>13</w:t>
-      </w:r>
-      <w:r>
-        <w:rPr>
-          <w:noProof/>
-        </w:rPr>
-        <w:fldChar w:fldCharType="end"/>
-      </w:r>
+      <w:fldSimple w:instr=" SEQ Figure \* ARABIC ">
+        <w:r>
+          <w:rPr>
+            <w:noProof/>
+          </w:rPr>
+          <w:t>14</w:t>
+        </w:r>
+      </w:fldSimple>
       <w:r>
         <w:t xml:space="preserve"> - Start Recording Trip service contract</w:t>
       </w:r>
@@ -7205,11 +7262,13 @@
       </w:pPr>
       <w:bookmarkStart w:id="45" w:name="_Toc425514565"/>
       <w:bookmarkStart w:id="46" w:name="_Toc427911387"/>
+      <w:proofErr w:type="spellStart"/>
       <w:r>
         <w:t>DisplayTripInformation</w:t>
       </w:r>
       <w:bookmarkEnd w:id="45"/>
       <w:bookmarkEnd w:id="46"/>
+      <w:proofErr w:type="spellEnd"/>
     </w:p>
     <w:p>
       <w:pPr>
@@ -7314,27 +7373,14 @@
       <w:r>
         <w:t xml:space="preserve">Figure </w:t>
       </w:r>
-      <w:r>
-        <w:fldChar w:fldCharType="begin"/>
-      </w:r>
-      <w:r>
-        <w:instrText xml:space="preserve"> SEQ Figure \* ARABIC </w:instrText>
-      </w:r>
-      <w:r>
-        <w:fldChar w:fldCharType="separate"/>
-      </w:r>
-      <w:r>
-        <w:rPr>
-          <w:noProof/>
-        </w:rPr>
-        <w:t>14</w:t>
-      </w:r>
-      <w:r>
-        <w:rPr>
-          <w:noProof/>
-        </w:rPr>
-        <w:fldChar w:fldCharType="end"/>
-      </w:r>
+      <w:fldSimple w:instr=" SEQ Figure \* ARABIC ">
+        <w:r>
+          <w:rPr>
+            <w:noProof/>
+          </w:rPr>
+          <w:t>15</w:t>
+        </w:r>
+      </w:fldSimple>
       <w:r>
         <w:t xml:space="preserve"> - Display Trip Information use case</w:t>
       </w:r>
@@ -7434,27 +7480,14 @@
       <w:r>
         <w:t xml:space="preserve">Figure </w:t>
       </w:r>
-      <w:r>
-        <w:fldChar w:fldCharType="begin"/>
-      </w:r>
-      <w:r>
-        <w:instrText xml:space="preserve"> SEQ Figure \* ARABIC </w:instrText>
-      </w:r>
-      <w:r>
-        <w:fldChar w:fldCharType="separate"/>
-      </w:r>
-      <w:r>
-        <w:rPr>
-          <w:noProof/>
-        </w:rPr>
-        <w:t>15</w:t>
-      </w:r>
-      <w:r>
-        <w:rPr>
-          <w:noProof/>
-        </w:rPr>
-        <w:fldChar w:fldCharType="end"/>
-      </w:r>
+      <w:fldSimple w:instr=" SEQ Figure \* ARABIC ">
+        <w:r>
+          <w:rPr>
+            <w:noProof/>
+          </w:rPr>
+          <w:t>16</w:t>
+        </w:r>
+      </w:fldSimple>
       <w:r>
         <w:t xml:space="preserve"> - Display Trip Information service contract</w:t>
       </w:r>
@@ -7570,27 +7603,14 @@
       <w:r>
         <w:t xml:space="preserve">Figure </w:t>
       </w:r>
-      <w:r>
-        <w:fldChar w:fldCharType="begin"/>
-      </w:r>
-      <w:r>
-        <w:instrText xml:space="preserve"> SEQ Figure \* ARABIC </w:instrText>
-      </w:r>
-      <w:r>
-        <w:fldChar w:fldCharType="separate"/>
-      </w:r>
-      <w:r>
-        <w:rPr>
-          <w:noProof/>
-        </w:rPr>
-        <w:t>16</w:t>
-      </w:r>
-      <w:r>
-        <w:rPr>
-          <w:noProof/>
-        </w:rPr>
-        <w:fldChar w:fldCharType="end"/>
-      </w:r>
+      <w:fldSimple w:instr=" SEQ Figure \* ARABIC ">
+        <w:r>
+          <w:rPr>
+            <w:noProof/>
+          </w:rPr>
+          <w:t>17</w:t>
+        </w:r>
+      </w:fldSimple>
       <w:r>
         <w:t xml:space="preserve"> - Display Trip Information process specification</w:t>
       </w:r>
@@ -7635,11 +7655,15 @@
       </w:pPr>
       <w:bookmarkStart w:id="49" w:name="_Toc425514567"/>
       <w:bookmarkStart w:id="50" w:name="_Toc427911389"/>
+      <w:proofErr w:type="spellStart"/>
+      <w:proofErr w:type="gramStart"/>
       <w:r>
         <w:t>viewComparedResults</w:t>
       </w:r>
       <w:bookmarkEnd w:id="49"/>
       <w:bookmarkEnd w:id="50"/>
+      <w:proofErr w:type="spellEnd"/>
+      <w:proofErr w:type="gramEnd"/>
     </w:p>
     <w:p>
       <w:pPr>
@@ -7744,27 +7768,14 @@
       <w:r>
         <w:t xml:space="preserve">Figure </w:t>
       </w:r>
-      <w:r>
-        <w:fldChar w:fldCharType="begin"/>
-      </w:r>
-      <w:r>
-        <w:instrText xml:space="preserve"> SEQ Figure \* ARABIC </w:instrText>
-      </w:r>
-      <w:r>
-        <w:fldChar w:fldCharType="separate"/>
-      </w:r>
-      <w:r>
-        <w:rPr>
-          <w:noProof/>
-        </w:rPr>
-        <w:t>17</w:t>
-      </w:r>
-      <w:r>
-        <w:rPr>
-          <w:noProof/>
-        </w:rPr>
-        <w:fldChar w:fldCharType="end"/>
-      </w:r>
+      <w:fldSimple w:instr=" SEQ Figure \* ARABIC ">
+        <w:r>
+          <w:rPr>
+            <w:noProof/>
+          </w:rPr>
+          <w:t>18</w:t>
+        </w:r>
+      </w:fldSimple>
       <w:r>
         <w:t xml:space="preserve"> - View Compare Results use case</w:t>
       </w:r>
@@ -7878,27 +7889,14 @@
       <w:r>
         <w:t xml:space="preserve">Figure </w:t>
       </w:r>
-      <w:r>
-        <w:fldChar w:fldCharType="begin"/>
-      </w:r>
-      <w:r>
-        <w:instrText xml:space="preserve"> SEQ Figure \* ARABIC </w:instrText>
-      </w:r>
-      <w:r>
-        <w:fldChar w:fldCharType="separate"/>
-      </w:r>
-      <w:r>
-        <w:rPr>
-          <w:noProof/>
-        </w:rPr>
-        <w:t>18</w:t>
-      </w:r>
-      <w:r>
-        <w:rPr>
-          <w:noProof/>
-        </w:rPr>
-        <w:fldChar w:fldCharType="end"/>
-      </w:r>
+      <w:fldSimple w:instr=" SEQ Figure \* ARABIC ">
+        <w:r>
+          <w:rPr>
+            <w:noProof/>
+          </w:rPr>
+          <w:t>19</w:t>
+        </w:r>
+      </w:fldSimple>
       <w:r>
         <w:t xml:space="preserve"> - View Compare Results Service Contract</w:t>
       </w:r>
@@ -7998,27 +7996,14 @@
       <w:r>
         <w:t xml:space="preserve">Figure </w:t>
       </w:r>
-      <w:r>
-        <w:fldChar w:fldCharType="begin"/>
-      </w:r>
-      <w:r>
-        <w:instrText xml:space="preserve"> SEQ Figure \* ARABIC </w:instrText>
-      </w:r>
-      <w:r>
-        <w:fldChar w:fldCharType="separate"/>
-      </w:r>
-      <w:r>
-        <w:rPr>
-          <w:noProof/>
-        </w:rPr>
-        <w:t>19</w:t>
-      </w:r>
-      <w:r>
-        <w:rPr>
-          <w:noProof/>
-        </w:rPr>
-        <w:fldChar w:fldCharType="end"/>
-      </w:r>
+      <w:fldSimple w:instr=" SEQ Figure \* ARABIC ">
+        <w:r>
+          <w:rPr>
+            <w:noProof/>
+          </w:rPr>
+          <w:t>20</w:t>
+        </w:r>
+      </w:fldSimple>
       <w:r>
         <w:t xml:space="preserve"> - View Compare Results Process specification</w:t>
       </w:r>
@@ -9357,8 +9342,10 @@
   </w:compat>
   <w:rsids>
     <w:rsidRoot w:val="004E7A87"/>
+    <w:rsid w:val="00327826"/>
     <w:rsid w:val="004E7A87"/>
     <w:rsid w:val="00880460"/>
+    <w:rsid w:val="00B650B8"/>
   </w:rsids>
   <m:mathPr>
     <m:mathFont m:val="Cambria Math"/>
@@ -10203,7 +10190,7 @@
 </file>
 
 <file path=customXml/itemProps2.xml><?xml version="1.0" encoding="utf-8"?>
-<ds:datastoreItem xmlns:ds="http://schemas.openxmlformats.org/officeDocument/2006/customXml" ds:itemID="{8BD4C83C-8F7E-4B53-A352-712BFAB20A1E}">
+<ds:datastoreItem xmlns:ds="http://schemas.openxmlformats.org/officeDocument/2006/customXml" ds:itemID="{33098D8C-4140-4A48-8D0C-665DFDEE165F}">
   <ds:schemaRefs>
     <ds:schemaRef ds:uri="http://schemas.openxmlformats.org/officeDocument/2006/bibliography"/>
   </ds:schemaRefs>

</xml_diff>